<commit_message>
Clase del lunes cancelada y modalidad cambiada el miercoles
</commit_message>
<xml_diff>
--- a/Calendario.docx
+++ b/Calendario.docx
@@ -55,11 +55,11 @@
         <w:tblLook w:val="04A0" w:firstRow="1" w:lastRow="0" w:firstColumn="1" w:lastColumn="0" w:noHBand="0" w:noVBand="1"/>
       </w:tblPr>
       <w:tblGrid>
-        <w:gridCol w:w="995"/>
-        <w:gridCol w:w="1210"/>
-        <w:gridCol w:w="1121"/>
+        <w:gridCol w:w="1018"/>
+        <w:gridCol w:w="1151"/>
+        <w:gridCol w:w="1139"/>
         <w:gridCol w:w="1347"/>
-        <w:gridCol w:w="1121"/>
+        <w:gridCol w:w="1139"/>
         <w:gridCol w:w="1347"/>
         <w:gridCol w:w="947"/>
         <w:gridCol w:w="1029"/>
@@ -281,22 +281,16 @@
         <w:tc>
           <w:tcPr>
             <w:tcW w:w="1310" w:type="dxa"/>
-            <w:shd w:val="clear" w:color="auto" w:fill="FF0000"/>
-            <w:vAlign w:val="center"/>
-          </w:tcPr>
-          <w:p>
-            <w:pPr>
-              <w:jc w:val="center"/>
-              <w:rPr>
-                <w:lang w:val="es-MX"/>
-              </w:rPr>
-            </w:pPr>
-            <w:r>
-              <w:rPr>
-                <w:lang w:val="es-MX"/>
-              </w:rPr>
-              <w:t>Transporte</w:t>
-            </w:r>
+            <w:shd w:val="clear" w:color="auto" w:fill="auto"/>
+            <w:vAlign w:val="center"/>
+          </w:tcPr>
+          <w:p>
+            <w:pPr>
+              <w:jc w:val="center"/>
+              <w:rPr>
+                <w:lang w:val="es-MX"/>
+              </w:rPr>
+            </w:pPr>
           </w:p>
         </w:tc>
         <w:tc>
@@ -717,22 +711,16 @@
         <w:tc>
           <w:tcPr>
             <w:tcW w:w="1178" w:type="dxa"/>
-            <w:shd w:val="clear" w:color="auto" w:fill="FF0000"/>
-            <w:vAlign w:val="center"/>
-          </w:tcPr>
-          <w:p>
-            <w:pPr>
-              <w:jc w:val="center"/>
-              <w:rPr>
-                <w:lang w:val="es-MX"/>
-              </w:rPr>
-            </w:pPr>
-            <w:r>
-              <w:rPr>
-                <w:lang w:val="es-MX"/>
-              </w:rPr>
-              <w:t>Transporte</w:t>
-            </w:r>
+            <w:shd w:val="clear" w:color="auto" w:fill="auto"/>
+            <w:vAlign w:val="center"/>
+          </w:tcPr>
+          <w:p>
+            <w:pPr>
+              <w:jc w:val="center"/>
+              <w:rPr>
+                <w:lang w:val="es-MX"/>
+              </w:rPr>
+            </w:pPr>
           </w:p>
         </w:tc>
         <w:tc>
@@ -861,36 +849,16 @@
         <w:tc>
           <w:tcPr>
             <w:tcW w:w="1178" w:type="dxa"/>
-            <w:shd w:val="clear" w:color="auto" w:fill="5B9BD5" w:themeFill="accent5"/>
-            <w:vAlign w:val="center"/>
-          </w:tcPr>
-          <w:p>
-            <w:pPr>
-              <w:jc w:val="center"/>
-              <w:rPr>
-                <w:lang w:val="es-MX"/>
-              </w:rPr>
-            </w:pPr>
-            <w:r>
-              <w:rPr>
-                <w:lang w:val="es-MX"/>
-              </w:rPr>
-              <w:t xml:space="preserve">Introd. a </w:t>
-            </w:r>
-            <w:proofErr w:type="gramStart"/>
-            <w:r>
-              <w:rPr>
-                <w:lang w:val="es-MX"/>
-              </w:rPr>
-              <w:t>la  Ing.</w:t>
-            </w:r>
-            <w:proofErr w:type="gramEnd"/>
-            <w:r>
-              <w:rPr>
-                <w:lang w:val="es-MX"/>
-              </w:rPr>
-              <w:t xml:space="preserve"> electrónica</w:t>
-            </w:r>
+            <w:shd w:val="clear" w:color="auto" w:fill="auto"/>
+            <w:vAlign w:val="center"/>
+          </w:tcPr>
+          <w:p>
+            <w:pPr>
+              <w:jc w:val="center"/>
+              <w:rPr>
+                <w:lang w:val="es-MX"/>
+              </w:rPr>
+            </w:pPr>
           </w:p>
         </w:tc>
         <w:tc>
@@ -1024,22 +992,16 @@
         <w:tc>
           <w:tcPr>
             <w:tcW w:w="1178" w:type="dxa"/>
-            <w:shd w:val="clear" w:color="auto" w:fill="FF0000"/>
-            <w:vAlign w:val="center"/>
-          </w:tcPr>
-          <w:p>
-            <w:pPr>
-              <w:jc w:val="center"/>
-              <w:rPr>
-                <w:lang w:val="es-MX"/>
-              </w:rPr>
-            </w:pPr>
-            <w:r>
-              <w:rPr>
-                <w:lang w:val="es-MX"/>
-              </w:rPr>
-              <w:t>Transporte</w:t>
-            </w:r>
+            <w:shd w:val="clear" w:color="auto" w:fill="auto"/>
+            <w:vAlign w:val="center"/>
+          </w:tcPr>
+          <w:p>
+            <w:pPr>
+              <w:jc w:val="center"/>
+              <w:rPr>
+                <w:lang w:val="es-MX"/>
+              </w:rPr>
+            </w:pPr>
           </w:p>
         </w:tc>
         <w:tc>
@@ -1235,22 +1197,16 @@
         <w:tc>
           <w:tcPr>
             <w:tcW w:w="1310" w:type="dxa"/>
-            <w:shd w:val="clear" w:color="auto" w:fill="FF0000"/>
-            <w:vAlign w:val="center"/>
-          </w:tcPr>
-          <w:p>
-            <w:pPr>
-              <w:jc w:val="center"/>
-              <w:rPr>
-                <w:lang w:val="es-MX"/>
-              </w:rPr>
-            </w:pPr>
-            <w:r>
-              <w:rPr>
-                <w:lang w:val="es-MX"/>
-              </w:rPr>
-              <w:t>Transporte</w:t>
-            </w:r>
+            <w:shd w:val="clear" w:color="auto" w:fill="auto"/>
+            <w:vAlign w:val="center"/>
+          </w:tcPr>
+          <w:p>
+            <w:pPr>
+              <w:jc w:val="center"/>
+              <w:rPr>
+                <w:lang w:val="es-MX"/>
+              </w:rPr>
+            </w:pPr>
           </w:p>
         </w:tc>
         <w:tc>

</xml_diff>

<commit_message>
Se modifica calendario de semana 27-05
</commit_message>
<xml_diff>
--- a/Calendario.docx
+++ b/Calendario.docx
@@ -20,7 +20,13 @@
         <w:rPr>
           <w:lang w:val="es-MX"/>
         </w:rPr>
-        <w:t xml:space="preserve"> S</w:t>
+        <w:t xml:space="preserve"> </w:t>
+      </w:r>
+      <w:r>
+        <w:rPr>
+          <w:lang w:val="es-MX"/>
+        </w:rPr>
+        <w:t>Febrero s</w:t>
       </w:r>
       <w:r>
         <w:rPr>
@@ -32,7 +38,13 @@
         <w:rPr>
           <w:lang w:val="es-MX"/>
         </w:rPr>
-        <w:t>20</w:t>
+        <w:t>2</w:t>
+      </w:r>
+      <w:r>
+        <w:rPr>
+          <w:lang w:val="es-MX"/>
+        </w:rPr>
+        <w:t>7</w:t>
       </w:r>
       <w:r>
         <w:rPr>
@@ -44,8 +56,22 @@
         <w:rPr>
           <w:lang w:val="es-MX"/>
         </w:rPr>
-        <w:t>26</w:t>
+        <w:t>05</w:t>
       </w:r>
+      <w:r>
+        <w:rPr>
+          <w:lang w:val="es-MX"/>
+        </w:rPr>
+        <w:t xml:space="preserve"> </w:t>
+      </w:r>
+      <w:proofErr w:type="gramStart"/>
+      <w:r>
+        <w:rPr>
+          <w:lang w:val="es-MX"/>
+        </w:rPr>
+        <w:t>Marzo</w:t>
+      </w:r>
+      <w:proofErr w:type="gramEnd"/>
     </w:p>
     <w:tbl>
       <w:tblPr>
@@ -55,11 +81,11 @@
         <w:tblLook w:val="04A0" w:firstRow="1" w:lastRow="0" w:firstColumn="1" w:lastColumn="0" w:noHBand="0" w:noVBand="1"/>
       </w:tblPr>
       <w:tblGrid>
-        <w:gridCol w:w="1018"/>
-        <w:gridCol w:w="1151"/>
-        <w:gridCol w:w="1139"/>
+        <w:gridCol w:w="839"/>
+        <w:gridCol w:w="1210"/>
+        <w:gridCol w:w="1199"/>
         <w:gridCol w:w="1347"/>
-        <w:gridCol w:w="1139"/>
+        <w:gridCol w:w="1199"/>
         <w:gridCol w:w="1347"/>
         <w:gridCol w:w="947"/>
         <w:gridCol w:w="1029"/>
@@ -266,46 +292,64 @@
         <w:tc>
           <w:tcPr>
             <w:tcW w:w="1167" w:type="dxa"/>
-            <w:shd w:val="clear" w:color="auto" w:fill="auto"/>
-            <w:vAlign w:val="center"/>
-          </w:tcPr>
-          <w:p>
-            <w:pPr>
-              <w:jc w:val="center"/>
-              <w:rPr>
-                <w:lang w:val="es-MX"/>
-              </w:rPr>
-            </w:pPr>
+            <w:shd w:val="clear" w:color="auto" w:fill="FF0000"/>
+            <w:vAlign w:val="center"/>
+          </w:tcPr>
+          <w:p>
+            <w:pPr>
+              <w:jc w:val="center"/>
+              <w:rPr>
+                <w:lang w:val="es-MX"/>
+              </w:rPr>
+            </w:pPr>
+            <w:r>
+              <w:rPr>
+                <w:lang w:val="es-MX"/>
+              </w:rPr>
+              <w:t>Transporte</w:t>
+            </w:r>
           </w:p>
         </w:tc>
         <w:tc>
           <w:tcPr>
             <w:tcW w:w="1310" w:type="dxa"/>
-            <w:shd w:val="clear" w:color="auto" w:fill="auto"/>
-            <w:vAlign w:val="center"/>
-          </w:tcPr>
-          <w:p>
-            <w:pPr>
-              <w:jc w:val="center"/>
-              <w:rPr>
-                <w:lang w:val="es-MX"/>
-              </w:rPr>
-            </w:pPr>
+            <w:shd w:val="clear" w:color="auto" w:fill="FF0000"/>
+            <w:vAlign w:val="center"/>
+          </w:tcPr>
+          <w:p>
+            <w:pPr>
+              <w:jc w:val="center"/>
+              <w:rPr>
+                <w:lang w:val="es-MX"/>
+              </w:rPr>
+            </w:pPr>
+            <w:r>
+              <w:rPr>
+                <w:lang w:val="es-MX"/>
+              </w:rPr>
+              <w:t>Transporte</w:t>
+            </w:r>
           </w:p>
         </w:tc>
         <w:tc>
           <w:tcPr>
             <w:tcW w:w="1167" w:type="dxa"/>
-            <w:shd w:val="clear" w:color="auto" w:fill="auto"/>
-            <w:vAlign w:val="center"/>
-          </w:tcPr>
-          <w:p>
-            <w:pPr>
-              <w:jc w:val="center"/>
-              <w:rPr>
-                <w:lang w:val="es-MX"/>
-              </w:rPr>
-            </w:pPr>
+            <w:shd w:val="clear" w:color="auto" w:fill="FF0000"/>
+            <w:vAlign w:val="center"/>
+          </w:tcPr>
+          <w:p>
+            <w:pPr>
+              <w:jc w:val="center"/>
+              <w:rPr>
+                <w:lang w:val="es-MX"/>
+              </w:rPr>
+            </w:pPr>
+            <w:r>
+              <w:rPr>
+                <w:lang w:val="es-MX"/>
+              </w:rPr>
+              <w:t>Transporte</w:t>
+            </w:r>
           </w:p>
         </w:tc>
         <w:tc>
@@ -382,21 +426,21 @@
         <w:tc>
           <w:tcPr>
             <w:tcW w:w="1178" w:type="dxa"/>
-            <w:shd w:val="clear" w:color="auto" w:fill="FF66FF"/>
-            <w:vAlign w:val="center"/>
-          </w:tcPr>
-          <w:p>
-            <w:pPr>
-              <w:jc w:val="center"/>
-              <w:rPr>
-                <w:lang w:val="es-MX"/>
-              </w:rPr>
-            </w:pPr>
-            <w:r>
-              <w:rPr>
-                <w:lang w:val="es-MX"/>
-              </w:rPr>
-              <w:t>Tiempo ocupado</w:t>
+            <w:shd w:val="clear" w:color="auto" w:fill="FFFF00"/>
+            <w:vAlign w:val="center"/>
+          </w:tcPr>
+          <w:p>
+            <w:pPr>
+              <w:jc w:val="center"/>
+              <w:rPr>
+                <w:lang w:val="es-MX"/>
+              </w:rPr>
+            </w:pPr>
+            <w:r>
+              <w:rPr>
+                <w:lang w:val="es-MX"/>
+              </w:rPr>
+              <w:t>Hacer trabajos</w:t>
             </w:r>
           </w:p>
         </w:tc>
@@ -711,31 +755,43 @@
         <w:tc>
           <w:tcPr>
             <w:tcW w:w="1178" w:type="dxa"/>
-            <w:shd w:val="clear" w:color="auto" w:fill="auto"/>
-            <w:vAlign w:val="center"/>
-          </w:tcPr>
-          <w:p>
-            <w:pPr>
-              <w:jc w:val="center"/>
-              <w:rPr>
-                <w:lang w:val="es-MX"/>
-              </w:rPr>
-            </w:pPr>
+            <w:shd w:val="clear" w:color="auto" w:fill="FF0000"/>
+            <w:vAlign w:val="center"/>
+          </w:tcPr>
+          <w:p>
+            <w:pPr>
+              <w:jc w:val="center"/>
+              <w:rPr>
+                <w:lang w:val="es-MX"/>
+              </w:rPr>
+            </w:pPr>
+            <w:r>
+              <w:rPr>
+                <w:lang w:val="es-MX"/>
+              </w:rPr>
+              <w:t>Transporte</w:t>
+            </w:r>
           </w:p>
         </w:tc>
         <w:tc>
           <w:tcPr>
             <w:tcW w:w="1167" w:type="dxa"/>
-            <w:shd w:val="clear" w:color="auto" w:fill="auto"/>
-            <w:vAlign w:val="center"/>
-          </w:tcPr>
-          <w:p>
-            <w:pPr>
-              <w:jc w:val="center"/>
-              <w:rPr>
-                <w:lang w:val="es-MX"/>
-              </w:rPr>
-            </w:pPr>
+            <w:shd w:val="clear" w:color="auto" w:fill="FF0000"/>
+            <w:vAlign w:val="center"/>
+          </w:tcPr>
+          <w:p>
+            <w:pPr>
+              <w:jc w:val="center"/>
+              <w:rPr>
+                <w:lang w:val="es-MX"/>
+              </w:rPr>
+            </w:pPr>
+            <w:r>
+              <w:rPr>
+                <w:lang w:val="es-MX"/>
+              </w:rPr>
+              <w:t>Transporte</w:t>
+            </w:r>
           </w:p>
         </w:tc>
         <w:tc>
@@ -755,16 +811,22 @@
         <w:tc>
           <w:tcPr>
             <w:tcW w:w="1167" w:type="dxa"/>
-            <w:shd w:val="clear" w:color="auto" w:fill="auto"/>
-            <w:vAlign w:val="center"/>
-          </w:tcPr>
-          <w:p>
-            <w:pPr>
-              <w:jc w:val="center"/>
-              <w:rPr>
-                <w:lang w:val="es-MX"/>
-              </w:rPr>
-            </w:pPr>
+            <w:shd w:val="clear" w:color="auto" w:fill="FF0000"/>
+            <w:vAlign w:val="center"/>
+          </w:tcPr>
+          <w:p>
+            <w:pPr>
+              <w:jc w:val="center"/>
+              <w:rPr>
+                <w:lang w:val="es-MX"/>
+              </w:rPr>
+            </w:pPr>
+            <w:r>
+              <w:rPr>
+                <w:lang w:val="es-MX"/>
+              </w:rPr>
+              <w:t>Transporte</w:t>
+            </w:r>
           </w:p>
         </w:tc>
         <w:tc>
@@ -849,16 +911,36 @@
         <w:tc>
           <w:tcPr>
             <w:tcW w:w="1178" w:type="dxa"/>
-            <w:shd w:val="clear" w:color="auto" w:fill="auto"/>
-            <w:vAlign w:val="center"/>
-          </w:tcPr>
-          <w:p>
-            <w:pPr>
-              <w:jc w:val="center"/>
-              <w:rPr>
-                <w:lang w:val="es-MX"/>
-              </w:rPr>
-            </w:pPr>
+            <w:shd w:val="clear" w:color="auto" w:fill="5B9BD5" w:themeFill="accent5"/>
+            <w:vAlign w:val="center"/>
+          </w:tcPr>
+          <w:p>
+            <w:pPr>
+              <w:jc w:val="center"/>
+              <w:rPr>
+                <w:lang w:val="es-MX"/>
+              </w:rPr>
+            </w:pPr>
+            <w:r>
+              <w:rPr>
+                <w:lang w:val="es-MX"/>
+              </w:rPr>
+              <w:t xml:space="preserve">Introd. a </w:t>
+            </w:r>
+            <w:proofErr w:type="gramStart"/>
+            <w:r>
+              <w:rPr>
+                <w:lang w:val="es-MX"/>
+              </w:rPr>
+              <w:t>la  Ing.</w:t>
+            </w:r>
+            <w:proofErr w:type="gramEnd"/>
+            <w:r>
+              <w:rPr>
+                <w:lang w:val="es-MX"/>
+              </w:rPr>
+              <w:t xml:space="preserve"> electrónica</w:t>
+            </w:r>
           </w:p>
         </w:tc>
         <w:tc>
@@ -992,16 +1074,22 @@
         <w:tc>
           <w:tcPr>
             <w:tcW w:w="1178" w:type="dxa"/>
-            <w:shd w:val="clear" w:color="auto" w:fill="auto"/>
-            <w:vAlign w:val="center"/>
-          </w:tcPr>
-          <w:p>
-            <w:pPr>
-              <w:jc w:val="center"/>
-              <w:rPr>
-                <w:lang w:val="es-MX"/>
-              </w:rPr>
-            </w:pPr>
+            <w:shd w:val="clear" w:color="auto" w:fill="FF0000"/>
+            <w:vAlign w:val="center"/>
+          </w:tcPr>
+          <w:p>
+            <w:pPr>
+              <w:jc w:val="center"/>
+              <w:rPr>
+                <w:lang w:val="es-MX"/>
+              </w:rPr>
+            </w:pPr>
+            <w:r>
+              <w:rPr>
+                <w:lang w:val="es-MX"/>
+              </w:rPr>
+              <w:t>Transporte</w:t>
+            </w:r>
           </w:p>
         </w:tc>
         <w:tc>
@@ -1197,16 +1285,22 @@
         <w:tc>
           <w:tcPr>
             <w:tcW w:w="1310" w:type="dxa"/>
-            <w:shd w:val="clear" w:color="auto" w:fill="auto"/>
-            <w:vAlign w:val="center"/>
-          </w:tcPr>
-          <w:p>
-            <w:pPr>
-              <w:jc w:val="center"/>
-              <w:rPr>
-                <w:lang w:val="es-MX"/>
-              </w:rPr>
-            </w:pPr>
+            <w:shd w:val="clear" w:color="auto" w:fill="FF0000"/>
+            <w:vAlign w:val="center"/>
+          </w:tcPr>
+          <w:p>
+            <w:pPr>
+              <w:jc w:val="center"/>
+              <w:rPr>
+                <w:lang w:val="es-MX"/>
+              </w:rPr>
+            </w:pPr>
+            <w:r>
+              <w:rPr>
+                <w:lang w:val="es-MX"/>
+              </w:rPr>
+              <w:t>Transporte</w:t>
+            </w:r>
           </w:p>
         </w:tc>
         <w:tc>
@@ -1979,96 +2073,9 @@
       </w:pPr>
       <w:r>
         <w:rPr>
-          <w:noProof/>
-          <w:lang w:val="es-MX"/>
-        </w:rPr>
-        <mc:AlternateContent>
-          <mc:Choice Requires="wps">
-            <w:drawing>
-              <wp:anchor distT="0" distB="0" distL="114300" distR="114300" simplePos="0" relativeHeight="251671552" behindDoc="0" locked="0" layoutInCell="1" allowOverlap="1" wp14:anchorId="0183966F" wp14:editId="713F3A1A">
-                <wp:simplePos x="0" y="0"/>
-                <wp:positionH relativeFrom="leftMargin">
-                  <wp:align>right</wp:align>
-                </wp:positionH>
-                <wp:positionV relativeFrom="paragraph">
-                  <wp:posOffset>304165</wp:posOffset>
-                </wp:positionV>
-                <wp:extent cx="142875" cy="123825"/>
-                <wp:effectExtent l="0" t="0" r="28575" b="28575"/>
-                <wp:wrapNone/>
-                <wp:docPr id="7" name="Rectángulo 7"/>
-                <wp:cNvGraphicFramePr/>
-                <a:graphic xmlns:a="http://schemas.openxmlformats.org/drawingml/2006/main">
-                  <a:graphicData uri="http://schemas.microsoft.com/office/word/2010/wordprocessingShape">
-                    <wps:wsp>
-                      <wps:cNvSpPr/>
-                      <wps:spPr>
-                        <a:xfrm>
-                          <a:off x="0" y="0"/>
-                          <a:ext cx="142875" cy="123825"/>
-                        </a:xfrm>
-                        <a:prstGeom prst="rect">
-                          <a:avLst/>
-                        </a:prstGeom>
-                        <a:solidFill>
-                          <a:srgbClr val="FF66FF"/>
-                        </a:solidFill>
-                        <a:ln w="12700" cap="flat" cmpd="sng" algn="ctr">
-                          <a:solidFill>
-                            <a:srgbClr val="4472C4">
-                              <a:shade val="50000"/>
-                            </a:srgbClr>
-                          </a:solidFill>
-                          <a:prstDash val="solid"/>
-                          <a:miter lim="800000"/>
-                        </a:ln>
-                        <a:effectLst/>
-                      </wps:spPr>
-                      <wps:bodyPr rot="0" spcFirstLastPara="0" vertOverflow="overflow" horzOverflow="overflow" vert="horz" wrap="square" lIns="91440" tIns="45720" rIns="91440" bIns="45720" numCol="1" spcCol="0" rtlCol="0" fromWordArt="0" anchor="ctr" anchorCtr="0" forceAA="0" compatLnSpc="1">
-                        <a:prstTxWarp prst="textNoShape">
-                          <a:avLst/>
-                        </a:prstTxWarp>
-                        <a:noAutofit/>
-                      </wps:bodyPr>
-                    </wps:wsp>
-                  </a:graphicData>
-                </a:graphic>
-                <wp14:sizeRelH relativeFrom="margin">
-                  <wp14:pctWidth>0</wp14:pctWidth>
-                </wp14:sizeRelH>
-                <wp14:sizeRelV relativeFrom="margin">
-                  <wp14:pctHeight>0</wp14:pctHeight>
-                </wp14:sizeRelV>
-              </wp:anchor>
-            </w:drawing>
-          </mc:Choice>
-          <mc:Fallback>
-            <w:pict>
-              <v:rect w14:anchorId="37A5A16F" id="Rectángulo 7" o:spid="_x0000_s1026" style="position:absolute;margin-left:-39.95pt;margin-top:23.95pt;width:11.25pt;height:9.75pt;z-index:251671552;visibility:visible;mso-wrap-style:square;mso-width-percent:0;mso-height-percent:0;mso-wrap-distance-left:9pt;mso-wrap-distance-top:0;mso-wrap-distance-right:9pt;mso-wrap-distance-bottom:0;mso-position-horizontal:right;mso-position-horizontal-relative:left-margin-area;mso-position-vertical:absolute;mso-position-vertical-relative:text;mso-width-percent:0;mso-height-percent:0;mso-width-relative:margin;mso-height-relative:margin;v-text-anchor:middle" o:gfxdata="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" fillcolor="#f6f" strokecolor="#2f528f" strokeweight="1pt">
-                <w10:wrap anchorx="margin"/>
-              </v:rect>
-            </w:pict>
-          </mc:Fallback>
-        </mc:AlternateContent>
-      </w:r>
-      <w:r>
-        <w:rPr>
           <w:lang w:val="es-MX"/>
         </w:rPr>
         <w:t>Hacer trabajos.</w:t>
-      </w:r>
-    </w:p>
-    <w:p>
-      <w:pPr>
-        <w:rPr>
-          <w:lang w:val="es-MX"/>
-        </w:rPr>
-      </w:pPr>
-      <w:r>
-        <w:rPr>
-          <w:lang w:val="es-MX"/>
-        </w:rPr>
-        <w:t>Tiempo ocupado.</w:t>
       </w:r>
     </w:p>
     <w:p>

</xml_diff>

<commit_message>
No hubo clase de info II
</commit_message>
<xml_diff>
--- a/Calendario.docx
+++ b/Calendario.docx
@@ -62,16 +62,8 @@
         <w:rPr>
           <w:lang w:val="es-MX"/>
         </w:rPr>
-        <w:t xml:space="preserve"> </w:t>
+        <w:t xml:space="preserve"> Marzo</w:t>
       </w:r>
-      <w:proofErr w:type="gramStart"/>
-      <w:r>
-        <w:rPr>
-          <w:lang w:val="es-MX"/>
-        </w:rPr>
-        <w:t>Marzo</w:t>
-      </w:r>
-      <w:proofErr w:type="gramEnd"/>
     </w:p>
     <w:tbl>
       <w:tblPr>
@@ -81,11 +73,11 @@
         <w:tblLook w:val="04A0" w:firstRow="1" w:lastRow="0" w:firstColumn="1" w:lastColumn="0" w:noHBand="0" w:noVBand="1"/>
       </w:tblPr>
       <w:tblGrid>
-        <w:gridCol w:w="839"/>
+        <w:gridCol w:w="949"/>
         <w:gridCol w:w="1210"/>
         <w:gridCol w:w="1199"/>
         <w:gridCol w:w="1347"/>
-        <w:gridCol w:w="1199"/>
+        <w:gridCol w:w="1089"/>
         <w:gridCol w:w="1347"/>
         <w:gridCol w:w="947"/>
         <w:gridCol w:w="1029"/>
@@ -334,22 +326,16 @@
         <w:tc>
           <w:tcPr>
             <w:tcW w:w="1167" w:type="dxa"/>
-            <w:shd w:val="clear" w:color="auto" w:fill="FF0000"/>
-            <w:vAlign w:val="center"/>
-          </w:tcPr>
-          <w:p>
-            <w:pPr>
-              <w:jc w:val="center"/>
-              <w:rPr>
-                <w:lang w:val="es-MX"/>
-              </w:rPr>
-            </w:pPr>
-            <w:r>
-              <w:rPr>
-                <w:lang w:val="es-MX"/>
-              </w:rPr>
-              <w:t>Transporte</w:t>
-            </w:r>
+            <w:shd w:val="clear" w:color="auto" w:fill="FFFFFF" w:themeFill="background1"/>
+            <w:vAlign w:val="center"/>
+          </w:tcPr>
+          <w:p>
+            <w:pPr>
+              <w:jc w:val="center"/>
+              <w:rPr>
+                <w:lang w:val="es-MX"/>
+              </w:rPr>
+            </w:pPr>
           </w:p>
         </w:tc>
         <w:tc>
@@ -497,29 +483,21 @@
         <w:tc>
           <w:tcPr>
             <w:tcW w:w="1167" w:type="dxa"/>
-            <w:shd w:val="clear" w:color="auto" w:fill="5B9BD5" w:themeFill="accent5"/>
-            <w:vAlign w:val="center"/>
-          </w:tcPr>
-          <w:p>
-            <w:pPr>
-              <w:jc w:val="center"/>
-              <w:rPr>
-                <w:lang w:val="es-MX"/>
-              </w:rPr>
-            </w:pPr>
-            <w:proofErr w:type="spellStart"/>
-            <w:r>
-              <w:rPr>
-                <w:lang w:val="es-MX"/>
-              </w:rPr>
-              <w:t>Info</w:t>
-            </w:r>
-            <w:proofErr w:type="spellEnd"/>
-            <w:r>
-              <w:rPr>
-                <w:lang w:val="es-MX"/>
-              </w:rPr>
-              <w:t xml:space="preserve"> II</w:t>
+            <w:shd w:val="clear" w:color="auto" w:fill="C45911" w:themeFill="accent2" w:themeFillShade="BF"/>
+            <w:vAlign w:val="center"/>
+          </w:tcPr>
+          <w:p>
+            <w:pPr>
+              <w:jc w:val="center"/>
+              <w:rPr>
+                <w:lang w:val="es-MX"/>
+              </w:rPr>
+            </w:pPr>
+            <w:r>
+              <w:rPr>
+                <w:lang w:val="es-MX"/>
+              </w:rPr>
+              <w:t>Estudiar</w:t>
             </w:r>
           </w:p>
         </w:tc>
@@ -811,22 +789,16 @@
         <w:tc>
           <w:tcPr>
             <w:tcW w:w="1167" w:type="dxa"/>
-            <w:shd w:val="clear" w:color="auto" w:fill="FF0000"/>
-            <w:vAlign w:val="center"/>
-          </w:tcPr>
-          <w:p>
-            <w:pPr>
-              <w:jc w:val="center"/>
-              <w:rPr>
-                <w:lang w:val="es-MX"/>
-              </w:rPr>
-            </w:pPr>
-            <w:r>
-              <w:rPr>
-                <w:lang w:val="es-MX"/>
-              </w:rPr>
-              <w:t>Transporte</w:t>
-            </w:r>
+            <w:shd w:val="clear" w:color="auto" w:fill="FFFFFF" w:themeFill="background1"/>
+            <w:vAlign w:val="center"/>
+          </w:tcPr>
+          <w:p>
+            <w:pPr>
+              <w:jc w:val="center"/>
+              <w:rPr>
+                <w:lang w:val="es-MX"/>
+              </w:rPr>
+            </w:pPr>
           </w:p>
         </w:tc>
         <w:tc>
@@ -925,21 +897,7 @@
               <w:rPr>
                 <w:lang w:val="es-MX"/>
               </w:rPr>
-              <w:t xml:space="preserve">Introd. a </w:t>
-            </w:r>
-            <w:proofErr w:type="gramStart"/>
-            <w:r>
-              <w:rPr>
-                <w:lang w:val="es-MX"/>
-              </w:rPr>
-              <w:t>la  Ing.</w:t>
-            </w:r>
-            <w:proofErr w:type="gramEnd"/>
-            <w:r>
-              <w:rPr>
-                <w:lang w:val="es-MX"/>
-              </w:rPr>
-              <w:t xml:space="preserve"> electrónica</w:t>
+              <w:t>Introd. a la  Ing. electrónica</w:t>
             </w:r>
           </w:p>
         </w:tc>

</xml_diff>